<commit_message>
Adicao dos ficheiros do demo content, actualizacao do guia rapido de demosntracao
</commit_message>
<xml_diff>
--- a/Docs WebNews/Guia Rápido PT.docx
+++ b/Docs WebNews/Guia Rápido PT.docx
@@ -226,68 +226,55 @@
         <w:rPr>
           <w:sz w:val="24"/>
         </w:rPr>
-        <w:t xml:space="preserve">Instale o </w:t>
-      </w:r>
-      <w:proofErr w:type="spellStart"/>
-      <w:r>
-        <w:rPr>
-          <w:b/>
-          <w:sz w:val="24"/>
-        </w:rPr>
-        <w:t>One</w:t>
-      </w:r>
-      <w:proofErr w:type="spellEnd"/>
-      <w:r>
-        <w:rPr>
-          <w:b/>
-          <w:sz w:val="24"/>
-        </w:rPr>
-        <w:t xml:space="preserve"> </w:t>
-      </w:r>
-      <w:proofErr w:type="spellStart"/>
-      <w:r>
-        <w:rPr>
-          <w:b/>
-          <w:sz w:val="24"/>
-        </w:rPr>
-        <w:t>Click</w:t>
-      </w:r>
-      <w:proofErr w:type="spellEnd"/>
-      <w:r>
-        <w:rPr>
-          <w:b/>
-          <w:sz w:val="24"/>
-        </w:rPr>
-        <w:t xml:space="preserve"> Demo </w:t>
-      </w:r>
-      <w:proofErr w:type="spellStart"/>
-      <w:r>
-        <w:rPr>
-          <w:b/>
-          <w:sz w:val="24"/>
-        </w:rPr>
-        <w:t>Import</w:t>
-      </w:r>
-      <w:proofErr w:type="spellEnd"/>
-      <w:r>
-        <w:rPr>
-          <w:sz w:val="24"/>
-        </w:rPr>
-        <w:t xml:space="preserve"> para importar os conteúdos de demonstração. Mas você esta livre de instalar o </w:t>
-      </w:r>
-      <w:proofErr w:type="spellStart"/>
-      <w:r>
-        <w:rPr>
-          <w:sz w:val="24"/>
-        </w:rPr>
-        <w:t>plugin</w:t>
-      </w:r>
-      <w:proofErr w:type="spellEnd"/>
-      <w:r>
-        <w:rPr>
-          <w:sz w:val="24"/>
-        </w:rPr>
-        <w:t xml:space="preserve"> de importação a sua escolha.</w:t>
+        <w:t xml:space="preserve">Instale todos os </w:t>
+      </w:r>
+      <w:proofErr w:type="spellStart"/>
+      <w:r>
+        <w:rPr>
+          <w:sz w:val="24"/>
+        </w:rPr>
+        <w:t>plugins</w:t>
+      </w:r>
+      <w:proofErr w:type="spellEnd"/>
+      <w:r>
+        <w:rPr>
+          <w:sz w:val="24"/>
+        </w:rPr>
+        <w:t xml:space="preserve"> recomendados, principalmente M3 </w:t>
+      </w:r>
+      <w:proofErr w:type="spellStart"/>
+      <w:r>
+        <w:rPr>
+          <w:sz w:val="24"/>
+        </w:rPr>
+        <w:t>Toolbox</w:t>
+      </w:r>
+      <w:proofErr w:type="spellEnd"/>
+      <w:r>
+        <w:rPr>
+          <w:sz w:val="24"/>
+        </w:rPr>
+        <w:t>.</w:t>
+      </w:r>
+      <w:r>
+        <w:rPr>
+          <w:sz w:val="24"/>
+        </w:rPr>
+        <w:t xml:space="preserve"> Ao instalar o tema pela primeira vez aparecer uma mensagem no topo informando os </w:t>
+      </w:r>
+      <w:proofErr w:type="spellStart"/>
+      <w:r>
+        <w:rPr>
+          <w:sz w:val="24"/>
+        </w:rPr>
+        <w:t>plugins</w:t>
+      </w:r>
+      <w:proofErr w:type="spellEnd"/>
+      <w:r>
+        <w:rPr>
+          <w:sz w:val="24"/>
+        </w:rPr>
+        <w:t xml:space="preserve"> necessários.</w:t>
       </w:r>
     </w:p>
     <w:p>
@@ -361,69 +348,91 @@
         <w:rPr>
           <w:sz w:val="24"/>
         </w:rPr>
-        <w:t xml:space="preserve">, pois ela reproduzira o site de demostração em seu próprio site. Os conteúdos de demonstração estão localizados no </w:t>
-      </w:r>
-      <w:proofErr w:type="gramStart"/>
-      <w:r>
-        <w:rPr>
-          <w:sz w:val="24"/>
-        </w:rPr>
-        <w:t xml:space="preserve">arquivo </w:t>
-      </w:r>
-      <w:r>
-        <w:rPr>
-          <w:b/>
-          <w:sz w:val="24"/>
-        </w:rPr>
-        <w:t>.z</w:t>
-      </w:r>
-      <w:r>
-        <w:rPr>
-          <w:b/>
-          <w:sz w:val="24"/>
-        </w:rPr>
-        <w:t>ip</w:t>
-      </w:r>
-      <w:proofErr w:type="gramEnd"/>
-      <w:r>
-        <w:rPr>
-          <w:sz w:val="24"/>
-        </w:rPr>
-        <w:t xml:space="preserve"> do tema, com o nome </w:t>
-      </w:r>
-      <w:r>
-        <w:rPr>
-          <w:b/>
-          <w:sz w:val="24"/>
-        </w:rPr>
-        <w:t xml:space="preserve">demo </w:t>
-      </w:r>
-      <w:r>
-        <w:rPr>
-          <w:b/>
-          <w:sz w:val="24"/>
-        </w:rPr>
-        <w:t>contente</w:t>
-      </w:r>
-      <w:r>
-        <w:rPr>
-          <w:sz w:val="24"/>
-        </w:rPr>
-        <w:t>,</w:t>
-      </w:r>
-      <w:r>
-        <w:rPr>
-          <w:sz w:val="24"/>
-        </w:rPr>
-        <w:t xml:space="preserve"> importe e desfrute da </w:t>
-      </w:r>
-      <w:proofErr w:type="spellStart"/>
-      <w:r>
-        <w:rPr>
-          <w:b/>
-          <w:sz w:val="24"/>
-        </w:rPr>
-        <w:t>WebNews</w:t>
+        <w:t>, pois ela reproduzira o site de demostração em seu próprio site. Os conteúdos de demonstração estão</w:t>
+      </w:r>
+      <w:r>
+        <w:rPr>
+          <w:sz w:val="24"/>
+        </w:rPr>
+        <w:t xml:space="preserve"> disponíveis no </w:t>
+      </w:r>
+      <w:proofErr w:type="spellStart"/>
+      <w:r>
+        <w:rPr>
+          <w:b/>
+          <w:sz w:val="24"/>
+        </w:rPr>
+        <w:t>GitHub</w:t>
+      </w:r>
+      <w:proofErr w:type="spellEnd"/>
+      <w:r>
+        <w:rPr>
+          <w:sz w:val="24"/>
+        </w:rPr>
+        <w:t xml:space="preserve"> do autor do tema, baixe e importe usando </w:t>
+      </w:r>
+      <w:proofErr w:type="spellStart"/>
+      <w:r>
+        <w:rPr>
+          <w:sz w:val="24"/>
+        </w:rPr>
+        <w:t>All</w:t>
+      </w:r>
+      <w:proofErr w:type="spellEnd"/>
+      <w:r>
+        <w:rPr>
+          <w:sz w:val="24"/>
+        </w:rPr>
+        <w:t xml:space="preserve"> </w:t>
+      </w:r>
+      <w:proofErr w:type="spellStart"/>
+      <w:r>
+        <w:rPr>
+          <w:sz w:val="24"/>
+        </w:rPr>
+        <w:t>ine</w:t>
+      </w:r>
+      <w:proofErr w:type="spellEnd"/>
+      <w:r>
+        <w:rPr>
+          <w:sz w:val="24"/>
+        </w:rPr>
+        <w:t xml:space="preserve"> </w:t>
+      </w:r>
+      <w:proofErr w:type="spellStart"/>
+      <w:r>
+        <w:rPr>
+          <w:sz w:val="24"/>
+        </w:rPr>
+        <w:t>one</w:t>
+      </w:r>
+      <w:proofErr w:type="spellEnd"/>
+      <w:r>
+        <w:rPr>
+          <w:sz w:val="24"/>
+        </w:rPr>
+        <w:t xml:space="preserve"> </w:t>
+      </w:r>
+      <w:proofErr w:type="spellStart"/>
+      <w:r>
+        <w:rPr>
+          <w:sz w:val="24"/>
+        </w:rPr>
+        <w:t>wp</w:t>
+      </w:r>
+      <w:proofErr w:type="spellEnd"/>
+      <w:r>
+        <w:rPr>
+          <w:sz w:val="24"/>
+        </w:rPr>
+        <w:t xml:space="preserve"> </w:t>
+      </w:r>
+      <w:proofErr w:type="spellStart"/>
+      <w:r>
+        <w:rPr>
+          <w:sz w:val="24"/>
+        </w:rPr>
+        <w:t>migration</w:t>
       </w:r>
       <w:proofErr w:type="spellEnd"/>
       <w:r>
@@ -431,6 +440,54 @@
           <w:sz w:val="24"/>
         </w:rPr>
         <w:t>.</w:t>
+      </w:r>
+    </w:p>
+    <w:p>
+      <w:pPr>
+        <w:rPr>
+          <w:sz w:val="24"/>
+        </w:rPr>
+      </w:pPr>
+      <w:r>
+        <w:rPr>
+          <w:b/>
+          <w:sz w:val="24"/>
+        </w:rPr>
+        <w:t xml:space="preserve">Hiperligação do </w:t>
+      </w:r>
+      <w:proofErr w:type="spellStart"/>
+      <w:r>
+        <w:rPr>
+          <w:b/>
+          <w:sz w:val="24"/>
+        </w:rPr>
+        <w:t>GitHub</w:t>
+      </w:r>
+      <w:proofErr w:type="spellEnd"/>
+      <w:r>
+        <w:rPr>
+          <w:b/>
+          <w:sz w:val="24"/>
+        </w:rPr>
+        <w:t>:</w:t>
+      </w:r>
+      <w:r>
+        <w:rPr>
+          <w:sz w:val="24"/>
+        </w:rPr>
+        <w:t xml:space="preserve"> </w:t>
+      </w:r>
+      <w:r>
+        <w:rPr>
+          <w:sz w:val="24"/>
+        </w:rPr>
+        <w:t>https://github.com/mariomthree/WebNews-WP-Docs</w:t>
+      </w:r>
+      <w:r>
+        <w:rPr>
+          <w:sz w:val="24"/>
+        </w:rPr>
+        <w:t xml:space="preserve"> </w:t>
       </w:r>
     </w:p>
     <w:p>

</xml_diff>